<commit_message>
Update DDD quick guide แปลไทย.docx
</commit_message>
<xml_diff>
--- a/DDD quick guide แปลไทย.docx
+++ b/DDD quick guide แปลไทย.docx
@@ -459,7 +459,7 @@
       <w:pPr>
         <w:ind w:firstLine="720"/>
         <w:rPr>
-          <w:rFonts w:ascii="Segoe UI" w:hAnsi="Segoe UI" w:cs="Angsana New"/>
+          <w:rFonts w:ascii="Segoe UI" w:hAnsi="Segoe UI" w:cs="Angsana New" w:hint="cs"/>
           <w:color w:val="374151"/>
           <w:shd w:val="clear" w:color="auto" w:fill="F7F7F8"/>
           <w:cs/>
@@ -647,25 +647,6 @@
     </w:p>
     <w:p>
       <w:pPr>
-        <w:rPr>
-          <w:rFonts w:ascii="Segoe UI" w:hAnsi="Segoe UI" w:cs="Angsana New"/>
-          <w:color w:val="374151"/>
-          <w:shd w:val="clear" w:color="auto" w:fill="F7F7F8"/>
-          <w:cs/>
-        </w:rPr>
-      </w:pPr>
-      <w:r>
-        <w:rPr>
-          <w:rFonts w:ascii="Segoe UI" w:hAnsi="Segoe UI" w:cs="Angsana New"/>
-          <w:color w:val="374151"/>
-          <w:shd w:val="clear" w:color="auto" w:fill="F7F7F8"/>
-          <w:cs/>
-        </w:rPr>
-        <w:br w:type="page"/>
-      </w:r>
-    </w:p>
-    <w:p>
-      <w:pPr>
         <w:ind w:firstLine="720"/>
         <w:rPr>
           <w:rFonts w:ascii="Segoe UI" w:hAnsi="Segoe UI" w:cs="Angsana New"/>
@@ -680,8 +661,17 @@
           <w:shd w:val="clear" w:color="auto" w:fill="F7F7F8"/>
           <w:cs/>
         </w:rPr>
+        <w:t xml:space="preserve">ซอฟต์แวร์เป็นเครื่องมือที่สร้างขึ้นเพื่อช่วยให้เราจัดการกับความซับซ้อนของชีวิตสมัยใหม่ของเราได้ ซอฟต์แวร์เป็นเพียงเครื่องมือที่ช่วยให้เราไปสู่จุดมุ่งหมาย และมักเป็นเรื่องที่เป็นจริงและใกล้ชิดกับชีวิตจริงๆ ตัวอย่างเช่นเราใช้ซอฟต์แวร์สำหรับควบคุมการจราจรทางอากาศ ซึ่งเชื่อมโยงโดยตรงกับโลกที่เราอยู่ ซึ่งเราต้องการบินจากสถานที่หนึ่งไปยังสถานที่อื่น </w:t>
+      </w:r>
+      <w:r>
+        <w:rPr>
+          <w:rFonts w:ascii="Segoe UI" w:hAnsi="Segoe UI" w:cs="Angsana New"/>
+          <w:color w:val="374151"/>
+          <w:shd w:val="clear" w:color="auto" w:fill="F7F7F8"/>
+          <w:cs/>
+        </w:rPr>
         <w:lastRenderedPageBreak/>
-        <w:t>ซอฟต์แวร์เป็นเครื่องมือที่สร้างขึ้นเพื่อช่วยให้เราจัดการกับความซับซ้อนของชีวิตสมัยใหม่ของเราได้ ซอฟต์แวร์เป็นเพียงเครื่องมือที่ช่วยให้เราไปสู่จุดมุ่งหมาย และมักเป็นเรื่องที่เป็นจริงและใกล้ชิดกับชีวิตจริงๆ ตัวอย่างเช่นเราใช้ซอฟต์แวร์สำหรับควบคุมการจราจรทางอากาศ ซึ่งเชื่อมโยงโดยตรงกับโลกที่เราอยู่ ซึ่งเราต้องการบินจากสถานที่หนึ่งไปยังสถานที่อื่น และเราทำเช่นนั้นโดยใช้เครื่องจักรที่ซับซ้อน ดังนั้นเราจึงสร้างซอฟต์แวร์เพื่อประสานงานการบินของพันธมิตรที่อยู่ในอากาศหลายพันเครื่องในเวลาใดก็ตาม</w:t>
+        <w:t>และเราทำเช่นนั้นโดยใช้เครื่องจักรที่ซับซ้อน ดังนั้นเราจึงสร้างซอฟต์แวร์เพื่อประสานงานการบินของพันธมิตรที่อยู่ในอากาศหลายพันเครื่องในเวลาใดก็ตาม</w:t>
       </w:r>
     </w:p>
     <w:p>
@@ -970,6 +960,7 @@
     </w:p>
     <w:p>
       <w:pPr>
+        <w:jc w:val="right"/>
         <w:rPr>
           <w:rFonts w:ascii="Segoe UI" w:hAnsi="Segoe UI" w:cs="Angsana New"/>
           <w:b/>
@@ -991,14 +982,7 @@
     </w:p>
     <w:p>
       <w:pPr>
-        <w:rPr>
-          <w:rFonts w:ascii="Segoe UI" w:hAnsi="Segoe UI" w:cs="Angsana New"/>
-          <w:color w:val="374151"/>
-          <w:shd w:val="clear" w:color="auto" w:fill="F7F7F8"/>
-          <w:cs/>
-        </w:rPr>
-      </w:pPr>
-      <w:r>
+        <w:jc w:val="right"/>
         <w:rPr>
           <w:rFonts w:ascii="Segoe UI" w:hAnsi="Segoe UI" w:cs="Angsana New"/>
           <w:b/>
@@ -1006,7 +990,118 @@
           <w:color w:val="374151"/>
           <w:shd w:val="clear" w:color="auto" w:fill="F7F7F8"/>
         </w:rPr>
+      </w:pPr>
+      <w:r>
+        <w:rPr>
+          <w:rFonts w:ascii="Segoe UI" w:hAnsi="Segoe UI" w:cs="Angsana New"/>
+          <w:b/>
+          <w:bCs/>
+          <w:color w:val="374151"/>
+          <w:shd w:val="clear" w:color="auto" w:fill="F7F7F8"/>
+        </w:rPr>
         <w:t>Co-founder &amp; Chief Editor of InfoQ.com</w:t>
+      </w:r>
+      <w:r>
+        <w:rPr>
+          <w:rFonts w:ascii="Segoe UI" w:hAnsi="Segoe UI" w:cs="Angsana New"/>
+          <w:b/>
+          <w:bCs/>
+          <w:color w:val="374151"/>
+          <w:shd w:val="clear" w:color="auto" w:fill="F7F7F8"/>
+        </w:rPr>
+        <w:t xml:space="preserve"> </w:t>
+      </w:r>
+    </w:p>
+    <w:p>
+      <w:pPr>
+        <w:jc w:val="right"/>
+        <w:rPr>
+          <w:rFonts w:ascii="Segoe UI" w:hAnsi="Segoe UI" w:cs="Angsana New"/>
+          <w:b/>
+          <w:bCs/>
+          <w:color w:val="374151"/>
+          <w:shd w:val="clear" w:color="auto" w:fill="F7F7F8"/>
+        </w:rPr>
+      </w:pPr>
+      <w:r>
+        <w:rPr>
+          <w:rFonts w:ascii="Segoe UI" w:hAnsi="Segoe UI" w:cs="Angsana New"/>
+          <w:color w:val="374151"/>
+          <w:shd w:val="clear" w:color="auto" w:fill="F7F7F8"/>
+        </w:rPr>
+        <w:t>Chat</w:t>
+      </w:r>
+      <w:r>
+        <w:rPr>
+          <w:rFonts w:ascii="Segoe UI" w:hAnsi="Segoe UI" w:cs="Angsana New" w:hint="cs"/>
+          <w:color w:val="374151"/>
+          <w:shd w:val="clear" w:color="auto" w:fill="F7F7F8"/>
+          <w:cs/>
+        </w:rPr>
+        <w:t xml:space="preserve"> </w:t>
+      </w:r>
+      <w:r>
+        <w:rPr>
+          <w:rFonts w:ascii="Segoe UI" w:hAnsi="Segoe UI" w:cs="Angsana New"/>
+          <w:color w:val="374151"/>
+          <w:shd w:val="clear" w:color="auto" w:fill="F7F7F8"/>
+        </w:rPr>
+        <w:t>GPT</w:t>
+      </w:r>
+      <w:r>
+        <w:rPr>
+          <w:rFonts w:ascii="Segoe UI" w:hAnsi="Segoe UI" w:cs="Angsana New" w:hint="cs"/>
+          <w:b/>
+          <w:bCs/>
+          <w:color w:val="374151"/>
+          <w:shd w:val="clear" w:color="auto" w:fill="F7F7F8"/>
+          <w:cs/>
+        </w:rPr>
+        <w:t xml:space="preserve"> </w:t>
+      </w:r>
+      <w:r>
+        <w:rPr>
+          <w:rFonts w:ascii="Segoe UI" w:hAnsi="Segoe UI" w:cs="Angsana New" w:hint="cs"/>
+          <w:b/>
+          <w:bCs/>
+          <w:color w:val="374151"/>
+          <w:shd w:val="clear" w:color="auto" w:fill="F7F7F8"/>
+          <w:cs/>
+        </w:rPr>
+        <w:t>แปล</w:t>
+      </w:r>
+    </w:p>
+    <w:p>
+      <w:pPr>
+        <w:jc w:val="right"/>
+        <w:rPr>
+          <w:rFonts w:ascii="Segoe UI" w:hAnsi="Segoe UI" w:cs="Angsana New"/>
+          <w:b/>
+          <w:bCs/>
+          <w:color w:val="374151"/>
+          <w:shd w:val="clear" w:color="auto" w:fill="F7F7F8"/>
+          <w:cs/>
+        </w:rPr>
+      </w:pPr>
+      <w:r>
+        <w:rPr>
+          <w:rFonts w:ascii="Segoe UI" w:hAnsi="Segoe UI" w:cs="Angsana New" w:hint="cs"/>
+          <w:color w:val="374151"/>
+          <w:shd w:val="clear" w:color="auto" w:fill="F7F7F8"/>
+          <w:cs/>
+        </w:rPr>
+        <w:t>ปริญญา ชวนสุวนนณกุล</w:t>
+      </w:r>
+      <w:r>
+        <w:rPr>
+          <w:rFonts w:ascii="Segoe UI" w:hAnsi="Segoe UI" w:cs="Angsana New" w:hint="cs"/>
+          <w:b/>
+          <w:bCs/>
+          <w:color w:val="374151"/>
+          <w:shd w:val="clear" w:color="auto" w:fill="F7F7F8"/>
+          <w:cs/>
+        </w:rPr>
+        <w:t xml:space="preserve"> เรียบเรียง</w:t>
       </w:r>
       <w:r>
         <w:rPr>
@@ -21089,14 +21184,6 @@
           <w:szCs w:val="19"/>
         </w:rPr>
         <w:tab/>
-      </w:r>
-      <w:r>
-        <w:rPr>
-          <w:rFonts w:ascii="Arial" w:hAnsi="Arial" w:cs="Arial"/>
-          <w:color w:val="000000"/>
-          <w:sz w:val="19"/>
-          <w:szCs w:val="19"/>
-        </w:rPr>
         <w:t>{</w:t>
       </w:r>
     </w:p>
@@ -21296,14 +21383,6 @@
           <w:szCs w:val="19"/>
         </w:rPr>
         <w:tab/>
-      </w:r>
-      <w:r>
-        <w:rPr>
-          <w:rFonts w:ascii="Arial" w:hAnsi="Arial" w:cs="Arial"/>
-          <w:color w:val="000000"/>
-          <w:sz w:val="19"/>
-          <w:szCs w:val="19"/>
-        </w:rPr>
         <w:t>{</w:t>
       </w:r>
     </w:p>
@@ -21473,14 +21552,6 @@
           <w:szCs w:val="19"/>
         </w:rPr>
         <w:tab/>
-      </w:r>
-      <w:r>
-        <w:rPr>
-          <w:rFonts w:ascii="Arial" w:hAnsi="Arial" w:cs="Arial"/>
-          <w:color w:val="000000"/>
-          <w:sz w:val="19"/>
-          <w:szCs w:val="19"/>
-        </w:rPr>
         <w:t>}</w:t>
       </w:r>
     </w:p>
@@ -21602,14 +21673,6 @@
           <w:szCs w:val="19"/>
         </w:rPr>
         <w:tab/>
-      </w:r>
-      <w:r>
-        <w:rPr>
-          <w:rFonts w:ascii="Arial" w:hAnsi="Arial" w:cs="Arial"/>
-          <w:color w:val="000000"/>
-          <w:sz w:val="19"/>
-          <w:szCs w:val="19"/>
-        </w:rPr>
         <w:t>{</w:t>
       </w:r>
     </w:p>
@@ -21839,14 +21902,6 @@
           <w:szCs w:val="19"/>
         </w:rPr>
         <w:tab/>
-      </w:r>
-      <w:r>
-        <w:rPr>
-          <w:rFonts w:ascii="Arial" w:hAnsi="Arial" w:cs="Arial"/>
-          <w:color w:val="000000"/>
-          <w:sz w:val="19"/>
-          <w:szCs w:val="19"/>
-        </w:rPr>
         <w:t>}</w:t>
       </w:r>
     </w:p>
@@ -21889,14 +21944,6 @@
           <w:szCs w:val="19"/>
         </w:rPr>
         <w:tab/>
-      </w:r>
-      <w:r>
-        <w:rPr>
-          <w:rFonts w:ascii="Arial" w:hAnsi="Arial" w:cs="Arial"/>
-          <w:color w:val="000000"/>
-          <w:sz w:val="19"/>
-          <w:szCs w:val="19"/>
-        </w:rPr>
         <w:t xml:space="preserve"> }</w:t>
       </w:r>
     </w:p>
@@ -22428,16 +22475,7 @@
           <w:sz w:val="19"/>
           <w:szCs w:val="19"/>
         </w:rPr>
-        <w:t>i</w:t>
-      </w:r>
-      <w:r>
-        <w:rPr>
-          <w:rFonts w:ascii="Arial" w:hAnsi="Arial" w:cs="Arial"/>
-          <w:color w:val="000000"/>
-          <w:sz w:val="19"/>
-          <w:szCs w:val="19"/>
-        </w:rPr>
-        <w:t>sSpaceAvailable</w:t>
+        <w:t>isSpaceAvailable</w:t>
       </w:r>
       <w:proofErr w:type="spellEnd"/>
       <w:proofErr w:type="gramEnd"/>
@@ -22756,14 +22794,6 @@
           <w:szCs w:val="19"/>
         </w:rPr>
         <w:tab/>
-      </w:r>
-      <w:r>
-        <w:rPr>
-          <w:rFonts w:ascii="Arial" w:hAnsi="Arial" w:cs="Arial"/>
-          <w:color w:val="000000"/>
-          <w:sz w:val="19"/>
-          <w:szCs w:val="19"/>
-        </w:rPr>
         <w:t>}</w:t>
       </w:r>
     </w:p>
@@ -22853,8 +22883,19 @@
           <w:sz w:val="19"/>
           <w:szCs w:val="19"/>
         </w:rPr>
-        <w:t>i</w:t>
-      </w:r>
+        <w:t>isSpaceAvailable</w:t>
+      </w:r>
+      <w:proofErr w:type="spellEnd"/>
+      <w:r>
+        <w:rPr>
+          <w:rFonts w:ascii="Arial" w:hAnsi="Arial" w:cs="Angsana New"/>
+          <w:color w:val="000000"/>
+          <w:sz w:val="19"/>
+          <w:szCs w:val="19"/>
+        </w:rPr>
+        <w:t xml:space="preserve"> =&gt; </w:t>
+      </w:r>
+      <w:proofErr w:type="gramStart"/>
       <w:r>
         <w:rPr>
           <w:rFonts w:ascii="Arial" w:hAnsi="Arial" w:cs="Arial"/>
@@ -22862,19 +22903,18 @@
           <w:sz w:val="19"/>
           <w:szCs w:val="19"/>
         </w:rPr>
-        <w:t>sSpaceAvailable</w:t>
-      </w:r>
-      <w:proofErr w:type="spellEnd"/>
+        <w:t>content</w:t>
+      </w:r>
       <w:r>
         <w:rPr>
           <w:rFonts w:ascii="Arial" w:hAnsi="Arial" w:cs="Angsana New"/>
           <w:color w:val="000000"/>
           <w:sz w:val="19"/>
           <w:szCs w:val="19"/>
-        </w:rPr>
-        <w:t xml:space="preserve"> =&gt; </w:t>
-      </w:r>
-      <w:proofErr w:type="gramStart"/>
+          <w:cs/>
+        </w:rPr>
+        <w:t>.</w:t>
+      </w:r>
       <w:r>
         <w:rPr>
           <w:rFonts w:ascii="Arial" w:hAnsi="Arial" w:cs="Arial"/>
@@ -22882,18 +22922,9 @@
           <w:sz w:val="19"/>
           <w:szCs w:val="19"/>
         </w:rPr>
-        <w:t>content</w:t>
-      </w:r>
-      <w:r>
-        <w:rPr>
-          <w:rFonts w:ascii="Arial" w:hAnsi="Arial" w:cs="Angsana New"/>
-          <w:color w:val="000000"/>
-          <w:sz w:val="19"/>
-          <w:szCs w:val="19"/>
-          <w:cs/>
-        </w:rPr>
-        <w:t>.</w:t>
-      </w:r>
+        <w:t>Count</w:t>
+      </w:r>
+      <w:proofErr w:type="gramEnd"/>
       <w:r>
         <w:rPr>
           <w:rFonts w:ascii="Arial" w:hAnsi="Arial" w:cs="Arial"/>
@@ -22901,18 +22932,19 @@
           <w:sz w:val="19"/>
           <w:szCs w:val="19"/>
         </w:rPr>
-        <w:t>Count</w:t>
-      </w:r>
-      <w:proofErr w:type="gramEnd"/>
-      <w:r>
+        <w:t xml:space="preserve"> &lt; capacity;</w:t>
+      </w:r>
+    </w:p>
+    <w:p>
+      <w:pPr>
+        <w:ind w:firstLine="720"/>
         <w:rPr>
           <w:rFonts w:ascii="Arial" w:hAnsi="Arial" w:cs="Arial"/>
           <w:color w:val="000000"/>
           <w:sz w:val="19"/>
           <w:szCs w:val="19"/>
         </w:rPr>
-        <w:t xml:space="preserve"> &lt; capacity</w:t>
-      </w:r>
+      </w:pPr>
       <w:r>
         <w:rPr>
           <w:rFonts w:ascii="Arial" w:hAnsi="Arial" w:cs="Arial"/>
@@ -22920,27 +22952,43 @@
           <w:sz w:val="19"/>
           <w:szCs w:val="19"/>
         </w:rPr>
-        <w:t>;</w:t>
+        <w:t>}</w:t>
       </w:r>
     </w:p>
     <w:p>
       <w:pPr>
         <w:ind w:firstLine="720"/>
         <w:rPr>
-          <w:rFonts w:ascii="Arial" w:hAnsi="Arial" w:cs="Arial"/>
-          <w:color w:val="000000"/>
-          <w:sz w:val="19"/>
-          <w:szCs w:val="19"/>
-        </w:rPr>
-      </w:pPr>
-      <w:r>
-        <w:rPr>
-          <w:rFonts w:ascii="Arial" w:hAnsi="Arial" w:cs="Arial"/>
-          <w:color w:val="000000"/>
-          <w:sz w:val="19"/>
-          <w:szCs w:val="19"/>
-        </w:rPr>
-        <w:t>}</w:t>
+          <w:rFonts w:ascii="Segoe UI" w:hAnsi="Segoe UI" w:cs="Angsana New"/>
+          <w:color w:val="374151"/>
+          <w:shd w:val="clear" w:color="auto" w:fill="F7F7F8"/>
+        </w:rPr>
+      </w:pPr>
+      <w:r>
+        <w:rPr>
+          <w:rFonts w:ascii="Segoe UI" w:hAnsi="Segoe UI" w:cs="Angsana New"/>
+          <w:color w:val="374151"/>
+          <w:shd w:val="clear" w:color="auto" w:fill="F7F7F8"/>
+          <w:cs/>
+        </w:rPr>
+        <w:t xml:space="preserve">การเรียกใช้เงื่อนไขโดยแยกออกเป็นเมธอดที่แตกต่างกัน มีข้อดีที่ทำให้มันเป็นเรื่องชัดเจน ง่ายต่อการอ่านและทุกคนจะสังเกตได้ว่าเมธอด </w:t>
+      </w:r>
+      <w:r>
+        <w:rPr>
+          <w:rFonts w:ascii="Segoe UI" w:hAnsi="Segoe UI" w:cs="Segoe UI"/>
+          <w:color w:val="374151"/>
+          <w:shd w:val="clear" w:color="auto" w:fill="F7F7F8"/>
+        </w:rPr>
+        <w:t xml:space="preserve">Add() </w:t>
+      </w:r>
+      <w:r>
+        <w:rPr>
+          <w:rFonts w:ascii="Segoe UI" w:hAnsi="Segoe UI" w:cs="Angsana New"/>
+          <w:color w:val="374151"/>
+          <w:shd w:val="clear" w:color="auto" w:fill="F7F7F8"/>
+          <w:cs/>
+        </w:rPr>
+        <w:t>อยู่ภายใต้เงื่อนไขนี้ ยังมีพื้นที่สำหรับการเติบโตโดยเพิ่มตัวตนของเมธอดหากเงื่อนไขกลายเป็นซับซ้อนมากขึ้นด้วย</w:t>
       </w:r>
     </w:p>
     <w:p>
@@ -22959,32 +23007,75 @@
           <w:shd w:val="clear" w:color="auto" w:fill="F7F7F8"/>
           <w:cs/>
         </w:rPr>
-        <w:t xml:space="preserve">การเรียกใช้เงื่อนไขโดยแยกออกเป็นเมธอดที่แตกต่างกัน มีข้อดีที่ทำให้มันเป็นเรื่องชัดเจน ง่ายต่อการอ่านและทุกคนจะสังเกตได้ว่าเมธอด </w:t>
-      </w:r>
-      <w:r>
-        <w:rPr>
-          <w:rFonts w:ascii="Segoe UI" w:hAnsi="Segoe UI" w:cs="Segoe UI"/>
-          <w:color w:val="374151"/>
-          <w:shd w:val="clear" w:color="auto" w:fill="F7F7F8"/>
-        </w:rPr>
-        <w:t>A</w:t>
-      </w:r>
-      <w:r>
-        <w:rPr>
-          <w:rFonts w:ascii="Segoe UI" w:hAnsi="Segoe UI" w:cs="Segoe UI"/>
-          <w:color w:val="374151"/>
-          <w:shd w:val="clear" w:color="auto" w:fill="F7F7F8"/>
-        </w:rPr>
-        <w:t xml:space="preserve">dd() </w:t>
-      </w:r>
-      <w:r>
-        <w:rPr>
-          <w:rFonts w:ascii="Segoe UI" w:hAnsi="Segoe UI" w:cs="Angsana New"/>
-          <w:color w:val="374151"/>
-          <w:shd w:val="clear" w:color="auto" w:fill="F7F7F8"/>
-          <w:cs/>
-        </w:rPr>
-        <w:t>อยู่ภายใต้เงื่อนไขนี้ ยังมีพื้นที่สำหรับการเติบโตโดยเพิ่มตัวตนของเมธอดหากเงื่อนไขกลายเป็นซับซ้อนมากขึ้นด้วย</w:t>
+        <w:t xml:space="preserve">กระบวนการจะถูกแสดงออกมาในรูปแบบของโค้ดแบบ </w:t>
+      </w:r>
+      <w:r>
+        <w:rPr>
+          <w:rFonts w:ascii="Segoe UI" w:hAnsi="Segoe UI" w:cs="Segoe UI"/>
+          <w:color w:val="374151"/>
+          <w:shd w:val="clear" w:color="auto" w:fill="F7F7F8"/>
+        </w:rPr>
+        <w:t xml:space="preserve">procedural </w:t>
+      </w:r>
+      <w:r>
+        <w:rPr>
+          <w:rFonts w:ascii="Segoe UI" w:hAnsi="Segoe UI" w:cs="Angsana New"/>
+          <w:color w:val="374151"/>
+          <w:shd w:val="clear" w:color="auto" w:fill="F7F7F8"/>
+          <w:cs/>
+        </w:rPr>
+        <w:t>โดยปกติแล้ว แต่เนื่องจากเรากำลังใช้ภาษาเชิงวัตถุ ดังนั้นเราจะต้องเลือกวัตถุสำหรับกระบวนการและเพิ่มพฤติกรรมให้กับวัตถุนั้น วิธีการที่ดีที่สุดในการดำเนินกระบวนการคือการใช้บริการ (</w:t>
+      </w:r>
+      <w:r>
+        <w:rPr>
+          <w:rFonts w:ascii="Segoe UI" w:hAnsi="Segoe UI" w:cs="Segoe UI"/>
+          <w:color w:val="374151"/>
+          <w:shd w:val="clear" w:color="auto" w:fill="F7F7F8"/>
+        </w:rPr>
+        <w:t xml:space="preserve">Service) </w:t>
+      </w:r>
+      <w:r>
+        <w:rPr>
+          <w:rFonts w:ascii="Segoe UI" w:hAnsi="Segoe UI" w:cs="Angsana New"/>
+          <w:color w:val="374151"/>
+          <w:shd w:val="clear" w:color="auto" w:fill="F7F7F8"/>
+          <w:cs/>
+        </w:rPr>
+        <w:t>หากมีวิธีการดำเนินกระบวนการที่แตกต่างกัน เราสามารถกลบกลุ่มอัลกอริทึมในวัตถุและใช้กลยุทธ์ (</w:t>
+      </w:r>
+      <w:r>
+        <w:rPr>
+          <w:rFonts w:ascii="Segoe UI" w:hAnsi="Segoe UI" w:cs="Segoe UI"/>
+          <w:color w:val="374151"/>
+          <w:shd w:val="clear" w:color="auto" w:fill="F7F7F8"/>
+        </w:rPr>
+        <w:t xml:space="preserve">Strategy) </w:t>
+      </w:r>
+      <w:r>
+        <w:rPr>
+          <w:rFonts w:ascii="Segoe UI" w:hAnsi="Segoe UI" w:cs="Angsana New"/>
+          <w:color w:val="374151"/>
+          <w:shd w:val="clear" w:color="auto" w:fill="F7F7F8"/>
+          <w:cs/>
+        </w:rPr>
+        <w:t xml:space="preserve">ไม่ใช่กระบวนการทั้งหมดที่ควรทำให้เป็นโปรแกรมอย่างชัดเจน หากภาษาแบบ </w:t>
+      </w:r>
+      <w:r>
+        <w:rPr>
+          <w:rFonts w:ascii="Segoe UI" w:hAnsi="Segoe UI" w:cs="Segoe UI"/>
+          <w:color w:val="374151"/>
+          <w:shd w:val="clear" w:color="auto" w:fill="F7F7F8"/>
+        </w:rPr>
+        <w:t xml:space="preserve">Ubiquitous </w:t>
+      </w:r>
+      <w:r>
+        <w:rPr>
+          <w:rFonts w:ascii="Segoe UI" w:hAnsi="Segoe UI" w:cs="Angsana New"/>
+          <w:color w:val="374151"/>
+          <w:shd w:val="clear" w:color="auto" w:fill="F7F7F8"/>
+          <w:cs/>
+        </w:rPr>
+        <w:t>กล่าวถึงกระบวนการที่เกี่ยวข้องอย่างชัดเจน จะถึงเวลาที่จะต้องมีการนำเสนอกระบวนการโดยชัดเจน</w:t>
       </w:r>
     </w:p>
     <w:p>
@@ -23003,75 +23094,7 @@
           <w:shd w:val="clear" w:color="auto" w:fill="F7F7F8"/>
           <w:cs/>
         </w:rPr>
-        <w:t xml:space="preserve">กระบวนการจะถูกแสดงออกมาในรูปแบบของโค้ดแบบ </w:t>
-      </w:r>
-      <w:r>
-        <w:rPr>
-          <w:rFonts w:ascii="Segoe UI" w:hAnsi="Segoe UI" w:cs="Segoe UI"/>
-          <w:color w:val="374151"/>
-          <w:shd w:val="clear" w:color="auto" w:fill="F7F7F8"/>
-        </w:rPr>
-        <w:t xml:space="preserve">procedural </w:t>
-      </w:r>
-      <w:r>
-        <w:rPr>
-          <w:rFonts w:ascii="Segoe UI" w:hAnsi="Segoe UI" w:cs="Angsana New"/>
-          <w:color w:val="374151"/>
-          <w:shd w:val="clear" w:color="auto" w:fill="F7F7F8"/>
-          <w:cs/>
-        </w:rPr>
-        <w:t>โดยปกติแล้ว แต่เนื่องจากเรากำลังใช้ภาษาเชิงวัตถุ ดังนั้นเราจะต้องเลือกวัตถุสำหรับกระบวนการและเพิ่มพฤติกรรมให้กับวัตถุนั้น วิธีการที่ดีที่สุดในการดำเนินกระบวนการคือการใช้บริการ (</w:t>
-      </w:r>
-      <w:r>
-        <w:rPr>
-          <w:rFonts w:ascii="Segoe UI" w:hAnsi="Segoe UI" w:cs="Segoe UI"/>
-          <w:color w:val="374151"/>
-          <w:shd w:val="clear" w:color="auto" w:fill="F7F7F8"/>
-        </w:rPr>
-        <w:t xml:space="preserve">Service) </w:t>
-      </w:r>
-      <w:r>
-        <w:rPr>
-          <w:rFonts w:ascii="Segoe UI" w:hAnsi="Segoe UI" w:cs="Angsana New"/>
-          <w:color w:val="374151"/>
-          <w:shd w:val="clear" w:color="auto" w:fill="F7F7F8"/>
-          <w:cs/>
-        </w:rPr>
-        <w:t>หากมีวิธีการดำเนินกระบวนการที่แตกต่างกัน เราสามารถกลบกลุ่มอัลกอริทึมในวัตถุและใช้กลยุทธ์ (</w:t>
-      </w:r>
-      <w:r>
-        <w:rPr>
-          <w:rFonts w:ascii="Segoe UI" w:hAnsi="Segoe UI" w:cs="Segoe UI"/>
-          <w:color w:val="374151"/>
-          <w:shd w:val="clear" w:color="auto" w:fill="F7F7F8"/>
-        </w:rPr>
-        <w:t xml:space="preserve">Strategy) </w:t>
-      </w:r>
-      <w:r>
-        <w:rPr>
-          <w:rFonts w:ascii="Segoe UI" w:hAnsi="Segoe UI" w:cs="Angsana New"/>
-          <w:color w:val="374151"/>
-          <w:shd w:val="clear" w:color="auto" w:fill="F7F7F8"/>
-          <w:cs/>
-        </w:rPr>
-        <w:t xml:space="preserve">ไม่ใช่กระบวนการทั้งหมดที่ควรทำให้เป็นโปรแกรมอย่างชัดเจน หากภาษาแบบ </w:t>
-      </w:r>
-      <w:r>
-        <w:rPr>
-          <w:rFonts w:ascii="Segoe UI" w:hAnsi="Segoe UI" w:cs="Segoe UI"/>
-          <w:color w:val="374151"/>
-          <w:shd w:val="clear" w:color="auto" w:fill="F7F7F8"/>
-        </w:rPr>
-        <w:t xml:space="preserve">Ubiquitous </w:t>
-      </w:r>
-      <w:r>
-        <w:rPr>
-          <w:rFonts w:ascii="Segoe UI" w:hAnsi="Segoe UI" w:cs="Angsana New"/>
-          <w:color w:val="374151"/>
-          <w:shd w:val="clear" w:color="auto" w:fill="F7F7F8"/>
-          <w:cs/>
-        </w:rPr>
-        <w:t>กล่าวถึงกระบวนการที่เกี่ยวข้องอย่างชัดเจน จะถึงเวลาที่จะต้องมีการนำเสนอกระบวนการโดยชัดเจน</w:t>
+        <w:t>วิธีสุดท้ายในการทำให้แนวคิดโดดเด่นที่เรากำลังพูดถึงที่นี่คือการกำหนดข้อกำหนด กล่าวง่ายๆ กำหนดข้อกำหนดถูกใช้เพื่อทดสอบวัตถุเพื่อดูว่ามันประสบความสำเร็จตามเกณฑ์บางอย่างหรือไม่</w:t>
       </w:r>
     </w:p>
     <w:p>
@@ -23090,25 +23113,6 @@
           <w:shd w:val="clear" w:color="auto" w:fill="F7F7F8"/>
           <w:cs/>
         </w:rPr>
-        <w:t>วิธีสุดท้ายในการทำให้แนวคิดโดดเด่นที่เรากำลังพูดถึงที่นี่คือการกำหนดข้อกำหนด กล่าวง่ายๆ กำหนดข้อกำหนดถูกใช้เพื่อทดสอบวัตถุเพื่อดูว่ามันประสบความสำเร็จตามเกณฑ์บางอย่างหรือไม่</w:t>
-      </w:r>
-    </w:p>
-    <w:p>
-      <w:pPr>
-        <w:ind w:firstLine="720"/>
-        <w:rPr>
-          <w:rFonts w:ascii="Segoe UI" w:hAnsi="Segoe UI" w:cs="Angsana New"/>
-          <w:color w:val="374151"/>
-          <w:shd w:val="clear" w:color="auto" w:fill="F7F7F8"/>
-        </w:rPr>
-      </w:pPr>
-      <w:r>
-        <w:rPr>
-          <w:rFonts w:ascii="Segoe UI" w:hAnsi="Segoe UI" w:cs="Angsana New"/>
-          <w:color w:val="374151"/>
-          <w:shd w:val="clear" w:color="auto" w:fill="F7F7F8"/>
-          <w:cs/>
-        </w:rPr>
         <w:t>ชั้นข้อมูล (</w:t>
       </w:r>
       <w:r>
@@ -23169,15 +23173,7 @@
           <w:color w:val="374151"/>
           <w:shd w:val="clear" w:color="auto" w:fill="F7F7F8"/>
         </w:rPr>
-        <w:t>I</w:t>
-      </w:r>
-      <w:r>
-        <w:rPr>
-          <w:rFonts w:ascii="Segoe UI" w:hAnsi="Segoe UI" w:cs="Segoe UI"/>
-          <w:color w:val="374151"/>
-          <w:shd w:val="clear" w:color="auto" w:fill="F7F7F8"/>
-        </w:rPr>
-        <w:t>sEligible</w:t>
+        <w:t>IsEligible</w:t>
       </w:r>
       <w:proofErr w:type="spellEnd"/>
       <w:r>
@@ -23936,25 +23932,7 @@
           <w:sz w:val="19"/>
           <w:szCs w:val="19"/>
         </w:rPr>
-        <w:t xml:space="preserve">            </w:t>
-      </w:r>
-      <w:r>
-        <w:rPr>
-          <w:rFonts w:ascii="Arial" w:hAnsi="Arial" w:cs="Arial"/>
-          <w:color w:val="000000"/>
-          <w:sz w:val="19"/>
-          <w:szCs w:val="19"/>
-        </w:rPr>
-        <w:t xml:space="preserve">  </w:t>
-      </w:r>
-      <w:r>
-        <w:rPr>
-          <w:rFonts w:ascii="Arial" w:hAnsi="Arial" w:cs="Arial"/>
-          <w:color w:val="000000"/>
-          <w:sz w:val="19"/>
-          <w:szCs w:val="19"/>
-        </w:rPr>
-        <w:t>{</w:t>
+        <w:t xml:space="preserve">              {</w:t>
       </w:r>
     </w:p>
     <w:p>
@@ -24192,13 +24170,842 @@
     </w:p>
     <w:p>
       <w:pPr>
+        <w:ind w:firstLine="720"/>
+        <w:rPr>
+          <w:rFonts w:ascii="Segoe UI" w:hAnsi="Segoe UI" w:cs="Angsana New"/>
+          <w:color w:val="374151"/>
+          <w:shd w:val="clear" w:color="auto" w:fill="F7F7F8"/>
+        </w:rPr>
+      </w:pPr>
+      <w:r>
+        <w:rPr>
+          <w:rFonts w:ascii="Segoe UI" w:hAnsi="Segoe UI" w:cs="Angsana New"/>
+          <w:color w:val="374151"/>
+          <w:shd w:val="clear" w:color="auto" w:fill="F7F7F8"/>
+          <w:cs/>
+        </w:rPr>
+        <w:t>บทนี้เกี่ยวกับโครงการขนาดใหญ่ที่ต้องการความพยายามร่วมกันของหลายทีม โดยเราต้องเผชิญกับชุดความท้าทายที่แตกต่างเมื่อหลายทีมภายใต้การบริหารและการประสานงานที่แตกต่างกันถูกกำหนดให้เป็นผู้พัฒนาโครงการ โครงการขององค์กรเป็นโครงการขนาดใหญ่ที่ใช้เทคโนโลยีและทรัพยากรต่างๆ การออกแบบโครงการเช่นนี้ยังควรอิงกับโมเดลโดเมน และเราต้องดำเนินการตามมาตรการที่เหมาะสมเพื่อให้โครงการประสบความสำเร็จได้อย่างเหมาะสม</w:t>
+      </w:r>
+    </w:p>
+    <w:p>
+      <w:pPr>
+        <w:ind w:firstLine="720"/>
+        <w:rPr>
+          <w:rFonts w:ascii="Segoe UI" w:hAnsi="Segoe UI" w:cs="Angsana New"/>
+          <w:color w:val="374151"/>
+          <w:shd w:val="clear" w:color="auto" w:fill="F7F7F8"/>
+        </w:rPr>
+      </w:pPr>
+      <w:r>
+        <w:rPr>
+          <w:rFonts w:ascii="Segoe UI" w:hAnsi="Segoe UI" w:cs="Angsana New"/>
+          <w:color w:val="374151"/>
+          <w:shd w:val="clear" w:color="auto" w:fill="F7F7F8"/>
+          <w:cs/>
+        </w:rPr>
+        <w:t>เมื่อมีหลายทีมทำงานกับโครงการเดียวกัน การพัฒนาโค้ดจะเป็นไปในแบบของการทำงานแบบพร้อมกัน แต่ละทีมจะได้รับมอบหมายงานในส่วนของโมเดลที่เฉพาะเจาะจง ส่วนนั้นไม่เป็นอิสระแต่มีความเชื่อมโยงกันมากน้อยแตกต่างกันไปตามแต่ละกรณี ทั้งหมดนี้เริ่มต้นด้วยโมเดลที่ใหญ่ของระบบเดียวกันและถูกมอบหมายให้ทำงานบางส่วนของมัน สมมุติว่าหนึ่งในทีมได้สร้างโมดูลขึ้นมาและทำให้มันสามารถใช้งานได้กับทีมอื่น ๆ พัฒนาต่อจากนั้น นักพัฒนาจากทีมอื่นเริ่มใช้โมดูลแล้วพบว่ามันขาดฟังก์ชันที่ต้องการสำหรับโมดูลของตนเอง พอเขาเพิ่มฟังก์ชันที่ต้องการแล้วเช็คอินโค้ดเพื่อให้สามารถใช้ได้ทั้งหมด แต่เขาอาจไม่เข้าใจว่านี่เป็นการเปลี่ยนแปลงโมเดลจริง ๆ และมันเป็นไปได้ว่าการเปลี่ยนแปลงนี้จะทำให้ฟังก์ชันของแอปพลิเคชันเสียหายได้ สิ่งนี้อาจเกิดขึ้นได้อย่างง่ายดายเพราะไม่มีใครมีเวลาที่จะเข้าใจโมเดลทั้งหมดอย่างละเอียดอ่อน ทุกคนรู้จักพื้นที่ของตัวเอง แต่พื้นที่อื่น ๆ ไม่รู้จัก</w:t>
+      </w:r>
+    </w:p>
+    <w:p>
+      <w:pPr>
+        <w:ind w:firstLine="720"/>
+        <w:rPr>
+          <w:rFonts w:ascii="Segoe UI" w:hAnsi="Segoe UI" w:cs="Angsana New"/>
+          <w:color w:val="374151"/>
+          <w:shd w:val="clear" w:color="auto" w:fill="F7F7F8"/>
+        </w:rPr>
+      </w:pPr>
+      <w:r>
+        <w:rPr>
+          <w:rFonts w:ascii="Segoe UI" w:hAnsi="Segoe UI" w:cs="Angsana New"/>
+          <w:color w:val="374151"/>
+          <w:shd w:val="clear" w:color="auto" w:fill="F7F7F8"/>
+          <w:cs/>
+        </w:rPr>
+        <w:t>มันง่ายมากที่จะเริ่มต้นด้วยแบบจำลองที่ดีและความคืบหน้าไปสู่แบบจำลองที่ไม่สอดคล้องกัน ความต้องการแรกของแบบจำลองคือการเป็นสม่ำเสมอ ด้วยเงื่อนไขที่ไม่เปลี่ยนแปลงและไม่มีข้อขัดแย้ง</w:t>
+      </w:r>
+      <w:r>
+        <w:rPr>
+          <w:rFonts w:ascii="Segoe UI" w:hAnsi="Segoe UI" w:cs="Angsana New"/>
+          <w:color w:val="374151"/>
+          <w:shd w:val="clear" w:color="auto" w:fill="F7F7F8"/>
+        </w:rPr>
+        <w:t xml:space="preserve"> </w:t>
+      </w:r>
+      <w:r>
+        <w:rPr>
+          <w:rFonts w:ascii="Segoe UI" w:hAnsi="Segoe UI" w:cs="Angsana New"/>
+          <w:color w:val="374151"/>
+          <w:shd w:val="clear" w:color="auto" w:fill="F7F7F8"/>
+          <w:cs/>
+        </w:rPr>
+        <w:t>ความสอดคล้องภายในของโมเดลเรียกว่าการเหนี่ยวนำ (</w:t>
+      </w:r>
+      <w:r>
+        <w:rPr>
+          <w:rFonts w:ascii="Segoe UI" w:hAnsi="Segoe UI" w:cs="Segoe UI"/>
+          <w:color w:val="374151"/>
+          <w:shd w:val="clear" w:color="auto" w:fill="F7F7F8"/>
+        </w:rPr>
+        <w:t xml:space="preserve">unification) </w:t>
+      </w:r>
+      <w:r>
+        <w:rPr>
+          <w:rFonts w:ascii="Segoe UI" w:hAnsi="Segoe UI" w:cs="Angsana New"/>
+          <w:color w:val="374151"/>
+          <w:shd w:val="clear" w:color="auto" w:fill="F7F7F8"/>
+          <w:cs/>
+        </w:rPr>
+        <w:t>โครงการธุรกิจสามารถมีโมเดลเดียวที่ครอบคลุมขอบเขตของธุรกิจทั้งหมดโดยไม่มีความขัดแย้งและคำซ้ำกัน โมเดลธุรกิจที่เหนี่ยวนำเป็นเป้าหมายที่ยากที่จะประสบความสำเร็จและบางครั้งอาจไม่คุ้มค่าที่จะพยายามทำเช่นนั้น โครงการเช่นนี้ต้องการความพยายามร่วมกันของหลายทีม ทีมต้องมีความอิสระในกระบวนการพัฒนาอย่างมากเพราะพวกเขาไม่มีเวลาพบปะและอภิปรายการออกแบบตลอดเวลา การประสานงานของทีมเช่นนี้เป็นงานที่ท้าทาย พวกเขาอาจเป็นส่วนหนึ่งของแผนกต่างๆ และมีการบริหารจัดการแยกต่างหากกัน</w:t>
+      </w:r>
+      <w:r>
+        <w:rPr>
+          <w:rFonts w:ascii="Segoe UI" w:hAnsi="Segoe UI" w:cs="Angsana New"/>
+          <w:color w:val="374151"/>
+          <w:shd w:val="clear" w:color="auto" w:fill="F7F7F8"/>
+        </w:rPr>
+        <w:t xml:space="preserve"> </w:t>
+      </w:r>
+      <w:r>
+        <w:rPr>
+          <w:rFonts w:ascii="Segoe UI" w:hAnsi="Segoe UI" w:cs="Angsana New"/>
+          <w:color w:val="374151"/>
+          <w:shd w:val="clear" w:color="auto" w:fill="F7F7F8"/>
+          <w:cs/>
+        </w:rPr>
+        <w:t>เมื่อการออกแบบโมเดลเปลี่ยนแปลงอย่างไม่เต็มที่เป็นอิสระบางส่วน เราก็พบว่ามีความเป็นไปได้ที่จะสูญเสียความเชื่อถือของโมเดลได้ การรักษาความเชื่อถือของโมเดลโดยการพยายามรักษาโมเดลใหญ่เดียวสำหรับโครงการขององค์กรทั้งหมดจะไม่สำเร็จ วิธีการแก้ไขนั้นไม่ชัดเจนเท่าไหร่ เพราะว่ามันตรงข้ามกับทุกอย่างที่เราได้เรียนรู้จนถึงตอนนี้ แทนที่จะพยายามรักษาโมเดลใหญ่ที่จะแตกต่างกันในภายหลัง เราควรแบ่งโมเดลออกเป็นหลายๆ โมเดลอย่างมีสติโดยใช้การรวมกันอย่างชัดเจน โมเดลหลายๆ รายการที่ผนวกกันอย่างดีสามารถเปลี่ยนแปลงได้อิสระกันตามที่เขาต้องการ โดยที่พวกเขายังคงเชื่อฟังและปฏิบัติตามสัญญาที่พวกเขาต้องปฏิบัติ แต่ละโมเดลควรมีเขตแดนที่ถูกกำหนดอย่างชัดเจนและความสัมพันธ์ระหว่างโมเดลควรถูกกำหนดไว้อย่างแม่นยำ</w:t>
+      </w:r>
+    </w:p>
+    <w:p>
+      <w:pPr>
+        <w:ind w:firstLine="720"/>
+        <w:rPr>
+          <w:rFonts w:ascii="Segoe UI" w:hAnsi="Segoe UI" w:cs="Angsana New"/>
+          <w:color w:val="374151"/>
+          <w:shd w:val="clear" w:color="auto" w:fill="F7F7F8"/>
+        </w:rPr>
+      </w:pPr>
+      <w:r>
+        <w:rPr>
+          <w:rFonts w:ascii="Segoe UI" w:hAnsi="Segoe UI" w:cs="Angsana New"/>
+          <w:color w:val="374151"/>
+          <w:shd w:val="clear" w:color="auto" w:fill="F7F7F8"/>
+          <w:cs/>
+        </w:rPr>
+        <w:t>เราจะนำเสนอชุดเทคนิคที่ใช้ในการรักษาความสมบูรณ์ของโมเดล ภาพวาดต่อไปนี้จะแสดงเทคนิคเหล่านี้และความสัมพันธ์ระหว่างพวก</w:t>
+      </w:r>
+      <w:r>
+        <w:rPr>
+          <w:rFonts w:ascii="Segoe UI" w:hAnsi="Segoe UI" w:cs="Angsana New" w:hint="cs"/>
+          <w:color w:val="374151"/>
+          <w:shd w:val="clear" w:color="auto" w:fill="F7F7F8"/>
+          <w:cs/>
+        </w:rPr>
+        <w:t>มัน</w:t>
+      </w:r>
+    </w:p>
+    <w:p>
+      <w:pPr>
+        <w:jc w:val="center"/>
+        <w:rPr>
+          <w:rFonts w:ascii="Segoe UI" w:hAnsi="Segoe UI" w:cs="Angsana New"/>
+          <w:b/>
+          <w:bCs/>
+          <w:color w:val="374151"/>
+          <w:sz w:val="28"/>
+          <w:szCs w:val="36"/>
+          <w:shd w:val="clear" w:color="auto" w:fill="F7F7F8"/>
+        </w:rPr>
+      </w:pPr>
+      <w:r>
         <w:rPr>
           <w:rFonts w:ascii="Segoe UI" w:hAnsi="Segoe UI" w:cs="Angsana New" w:hint="cs"/>
           <w:b/>
           <w:bCs/>
+          <w:noProof/>
           <w:color w:val="374151"/>
           <w:sz w:val="28"/>
           <w:szCs w:val="36"/>
+          <w:shd w:val="clear" w:color="auto" w:fill="F7F7F8"/>
+        </w:rPr>
+        <w:lastRenderedPageBreak/>
+        <w:drawing>
+          <wp:inline distT="0" distB="0" distL="0" distR="0" wp14:anchorId="31E92993" wp14:editId="623C02E1">
+            <wp:extent cx="6104723" cy="3248025"/>
+            <wp:effectExtent l="0" t="0" r="0" b="0"/>
+            <wp:docPr id="18" name="Picture 18"/>
+            <wp:cNvGraphicFramePr>
+              <a:graphicFrameLocks xmlns:a="http://schemas.openxmlformats.org/drawingml/2006/main" noChangeAspect="1"/>
+            </wp:cNvGraphicFramePr>
+            <a:graphic xmlns:a="http://schemas.openxmlformats.org/drawingml/2006/main">
+              <a:graphicData uri="http://schemas.openxmlformats.org/drawingml/2006/picture">
+                <pic:pic xmlns:pic="http://schemas.openxmlformats.org/drawingml/2006/picture">
+                  <pic:nvPicPr>
+                    <pic:cNvPr id="0" name="Picture 1"/>
+                    <pic:cNvPicPr>
+                      <a:picLocks noChangeAspect="1" noChangeArrowheads="1"/>
+                    </pic:cNvPicPr>
+                  </pic:nvPicPr>
+                  <pic:blipFill>
+                    <a:blip r:embed="rId23" cstate="print">
+                      <a:extLst>
+                        <a:ext uri="{28A0092B-C50C-407E-A947-70E740481C1C}">
+                          <a14:useLocalDpi xmlns:a14="http://schemas.microsoft.com/office/drawing/2010/main" val="0"/>
+                        </a:ext>
+                      </a:extLst>
+                    </a:blip>
+                    <a:srcRect/>
+                    <a:stretch>
+                      <a:fillRect/>
+                    </a:stretch>
+                  </pic:blipFill>
+                  <pic:spPr bwMode="auto">
+                    <a:xfrm>
+                      <a:off x="0" y="0"/>
+                      <a:ext cx="6120247" cy="3256285"/>
+                    </a:xfrm>
+                    <a:prstGeom prst="rect">
+                      <a:avLst/>
+                    </a:prstGeom>
+                    <a:noFill/>
+                    <a:ln>
+                      <a:noFill/>
+                    </a:ln>
+                  </pic:spPr>
+                </pic:pic>
+              </a:graphicData>
+            </a:graphic>
+          </wp:inline>
+        </w:drawing>
+      </w:r>
+    </w:p>
+    <w:p>
+      <w:pPr>
+        <w:rPr>
+          <w:rFonts w:ascii="Segoe UI" w:hAnsi="Segoe UI" w:cs="Angsana New"/>
+          <w:b/>
+          <w:bCs/>
+          <w:color w:val="374151"/>
+          <w:sz w:val="28"/>
+          <w:szCs w:val="36"/>
+          <w:shd w:val="clear" w:color="auto" w:fill="F7F7F8"/>
+        </w:rPr>
+      </w:pPr>
+      <w:r>
+        <w:rPr>
+          <w:rFonts w:ascii="Segoe UI" w:hAnsi="Segoe UI" w:cs="Angsana New"/>
+          <w:b/>
+          <w:bCs/>
+          <w:color w:val="374151"/>
+          <w:sz w:val="28"/>
+          <w:szCs w:val="36"/>
+          <w:shd w:val="clear" w:color="auto" w:fill="F7F7F8"/>
+        </w:rPr>
+        <w:br w:type="page"/>
+      </w:r>
+    </w:p>
+    <w:p>
+      <w:pPr>
+        <w:pBdr>
+          <w:bottom w:val="single" w:sz="6" w:space="1" w:color="auto"/>
+        </w:pBdr>
+        <w:jc w:val="right"/>
+        <w:rPr>
+          <w:rFonts w:ascii="Segoe UI" w:hAnsi="Segoe UI" w:cs="Segoe UI"/>
+          <w:b/>
+          <w:bCs/>
+          <w:color w:val="343541"/>
+          <w:sz w:val="24"/>
+          <w:szCs w:val="32"/>
+        </w:rPr>
+      </w:pPr>
+      <w:r>
+        <w:rPr>
+          <w:rFonts w:ascii="Segoe UI" w:hAnsi="Segoe UI" w:cs="Segoe UI"/>
+          <w:b/>
+          <w:bCs/>
+          <w:color w:val="343541"/>
+          <w:sz w:val="24"/>
+          <w:szCs w:val="32"/>
+        </w:rPr>
+        <w:lastRenderedPageBreak/>
+        <w:t>Bounded Context</w:t>
+      </w:r>
+    </w:p>
+    <w:p>
+      <w:pPr>
+        <w:rPr>
+          <w:rFonts w:ascii="Segoe UI" w:hAnsi="Segoe UI" w:cs="Segoe UI"/>
+          <w:b/>
+          <w:bCs/>
+          <w:color w:val="343541"/>
+          <w:sz w:val="24"/>
+          <w:szCs w:val="32"/>
+        </w:rPr>
+      </w:pPr>
+    </w:p>
+    <w:p>
+      <w:pPr>
+        <w:ind w:firstLine="720"/>
+        <w:rPr>
+          <w:rFonts w:ascii="Segoe UI" w:hAnsi="Segoe UI" w:cs="Angsana New"/>
+          <w:color w:val="374151"/>
+          <w:shd w:val="clear" w:color="auto" w:fill="F7F7F8"/>
+        </w:rPr>
+      </w:pPr>
+      <w:r>
+        <w:rPr>
+          <w:rFonts w:ascii="Segoe UI" w:hAnsi="Segoe UI" w:cs="Angsana New"/>
+          <w:color w:val="374151"/>
+          <w:shd w:val="clear" w:color="auto" w:fill="F7F7F8"/>
+          <w:cs/>
+        </w:rPr>
+        <w:t>แต่ละโมเดลมีบริบทของตัวเอง ในกรณีที่เราจะใช้งานโมเดลเพียงตัวเดียว บริบทจะถูกนำมาใช้อย่างไม่ได้ชัดเจน ไม่จำเป็นต้องกำหนดอย่างชัดเจนเสมอไป แต่ในกรณีที่เราสร้างแอปพลิเคชันที่ต้องการติดต่อกับซอฟต์แวร์อื่น ๆ เช่น แอปพลิเคชันเก่า เป็นต้น จะเห็นว่าแอปพลิเคชันใหม่จะมีโมเดลและบริบทของตัวเอง แยกออกจากโมเดลและบริบทของแอปพลิเคชันเก่า ทั้งสองไม่สามารถรวมกันหรือสับสนได้ แต่เมื่อเราทำงานกับแอปพลิเคชันขนาดใหญ่ เราจะต้องกำหนดบริบทสำหรับแต่ละโมเดลที่เราสร้างขึ้น</w:t>
+      </w:r>
+    </w:p>
+    <w:p>
+      <w:pPr>
+        <w:ind w:firstLine="720"/>
+        <w:rPr>
+          <w:rFonts w:ascii="Segoe UI" w:hAnsi="Segoe UI" w:cs="Angsana New"/>
+          <w:color w:val="374151"/>
+          <w:shd w:val="clear" w:color="auto" w:fill="F7F7F8"/>
+        </w:rPr>
+      </w:pPr>
+      <w:r>
+        <w:rPr>
+          <w:rFonts w:ascii="Segoe UI" w:hAnsi="Segoe UI" w:cs="Angsana New"/>
+          <w:color w:val="374151"/>
+          <w:shd w:val="clear" w:color="auto" w:fill="F7F7F8"/>
+          <w:cs/>
+        </w:rPr>
+        <w:t>มีโมเดลหลายตัวที่ถูกนำมาใช้ในโปร</w:t>
+      </w:r>
+      <w:proofErr w:type="spellStart"/>
+      <w:r>
+        <w:rPr>
+          <w:rFonts w:ascii="Segoe UI" w:hAnsi="Segoe UI" w:cs="Angsana New"/>
+          <w:color w:val="374151"/>
+          <w:shd w:val="clear" w:color="auto" w:fill="F7F7F8"/>
+          <w:cs/>
+        </w:rPr>
+        <w:t>เจ็กต์</w:t>
+      </w:r>
+      <w:proofErr w:type="spellEnd"/>
+      <w:r>
+        <w:rPr>
+          <w:rFonts w:ascii="Segoe UI" w:hAnsi="Segoe UI" w:cs="Angsana New"/>
+          <w:color w:val="374151"/>
+          <w:shd w:val="clear" w:color="auto" w:fill="F7F7F8"/>
+          <w:cs/>
+        </w:rPr>
+        <w:t>ขนาดใหญ่ แต่เมื่อโค้ดที่มีพื้นฐานจากโมเดลที่แตกต่างกันถูกผสมกัน ซอฟต์แวร์กลายเป็นเสียงจังหวะ ไม่เชื่อถือได้ และยากต่อการเข้าใจ การสื่อสารระหว่างสมาชิกในทีมก็เกิดความสับสน เป็นสิ่งที่ไม่ชัดเจนว่าในบางบริบท โมเดลควรถูกนำมาใช้หรือไม่</w:t>
+      </w:r>
+    </w:p>
+    <w:p>
+      <w:pPr>
+        <w:ind w:firstLine="720"/>
+        <w:rPr>
+          <w:rFonts w:ascii="Segoe UI" w:hAnsi="Segoe UI" w:cs="Angsana New"/>
+          <w:color w:val="374151"/>
+          <w:shd w:val="clear" w:color="auto" w:fill="F7F7F8"/>
+        </w:rPr>
+      </w:pPr>
+      <w:r>
+        <w:rPr>
+          <w:rFonts w:ascii="Segoe UI" w:hAnsi="Segoe UI" w:cs="Angsana New"/>
+          <w:color w:val="374151"/>
+          <w:shd w:val="clear" w:color="auto" w:fill="F7F7F8"/>
+          <w:cs/>
+        </w:rPr>
+        <w:t>ไม่มีสูตรในการแบ่งโมเดลขนาดใหญ่เป็นโมเดลขนาดเล็กๆ ลองนำองค์ประกอบที่เกี่ยวข้องกันและสร้างความเข้าใจธรรมชาติออกมาไว้ในโมเดล เพื่อให้โมเดลมีขนาดเล็กพอที่จะมอบหมายให้กับทีมเดียว การทำงานร่วมกันและการสื่อสารในทีมจะสะดวกและครอบคลุมมากขึ้นซึ่งจะช่วยให้นักพัฒนาที่ทำงานในโมเดลเดียวกันสามารถทำงานร่วมกันได้สะดวกขึ้น บริบทของโมเดลคือเงื่อนไขชุดที่ต้องใช้เพื่อให้มั่นใจว่าคำที่ใช้ในโมเดลจะมีความหมายเฉพาะเจาะจง</w:t>
+      </w:r>
+    </w:p>
+    <w:p>
+      <w:pPr>
+        <w:ind w:firstLine="720"/>
+        <w:rPr>
+          <w:rFonts w:ascii="Segoe UI" w:hAnsi="Segoe UI" w:cs="Angsana New"/>
+          <w:color w:val="374151"/>
+          <w:shd w:val="clear" w:color="auto" w:fill="F7F7F8"/>
+        </w:rPr>
+      </w:pPr>
+      <w:r>
+        <w:rPr>
+          <w:rFonts w:ascii="Segoe UI" w:hAnsi="Segoe UI" w:cs="Angsana New"/>
+          <w:color w:val="374151"/>
+          <w:shd w:val="clear" w:color="auto" w:fill="F7F7F8"/>
+          <w:cs/>
+        </w:rPr>
+        <w:t>ความคิดหลักคือการกำหนดขอบเขตของโมเดล โดยวาดเส้นขอบเขตของบริบทของโมเดล จากนั้นทำการรวมโมเดลให้เป็นหนึ่งเดียวมากที่สุด การรักษาโมเดลให้บริสุทธิ์เมื่อมันขยายออกไปสู่โครงการใหญ่ไม่ง่าย แต่มันจะง่ายกว่าเมื่อมันถูก จำกัด ในพื้นที่ที่ระบุไว้ โดยจะต้องกำหนดบริบทที่โมเดลนั้นใช้เป็นชัดเจน ตั้งขอบเขตโดยการกำหนดการจัดองค์กรของทีม การใช้งานภายในส่วนที่ระบุไว้ของแอปพลิเคชัน และการเกิดของรหัสฐานข้อมูล รักษาระดับความสอดคล้องของโมเดลไว้ในขอบเขตเหล่านี้ แต่อย่าเพิ่งยุ่งเกี่ยวหรือสับสนกับปัญหาภายนอก</w:t>
+      </w:r>
+    </w:p>
+    <w:p>
+      <w:pPr>
+        <w:ind w:firstLine="720"/>
+        <w:rPr>
+          <w:rFonts w:ascii="Segoe UI" w:hAnsi="Segoe UI" w:cs="Angsana New"/>
+          <w:color w:val="374151"/>
+          <w:shd w:val="clear" w:color="auto" w:fill="F7F7F8"/>
+        </w:rPr>
+      </w:pPr>
+      <w:r>
+        <w:rPr>
+          <w:rFonts w:ascii="Segoe UI" w:hAnsi="Segoe UI" w:cs="Segoe UI"/>
+          <w:color w:val="374151"/>
+          <w:shd w:val="clear" w:color="auto" w:fill="F7F7F8"/>
+        </w:rPr>
+        <w:t xml:space="preserve">Bounded Context </w:t>
+      </w:r>
+      <w:r>
+        <w:rPr>
+          <w:rFonts w:ascii="Segoe UI" w:hAnsi="Segoe UI" w:cs="Angsana New"/>
+          <w:color w:val="374151"/>
+          <w:shd w:val="clear" w:color="auto" w:fill="F7F7F8"/>
+          <w:cs/>
+        </w:rPr>
+        <w:t xml:space="preserve">ไม่ใช่โมดูล โดย </w:t>
+      </w:r>
+      <w:r>
+        <w:rPr>
+          <w:rFonts w:ascii="Segoe UI" w:hAnsi="Segoe UI" w:cs="Segoe UI"/>
+          <w:color w:val="374151"/>
+          <w:shd w:val="clear" w:color="auto" w:fill="F7F7F8"/>
+        </w:rPr>
+        <w:t xml:space="preserve">Bounded Context </w:t>
+      </w:r>
+      <w:r>
+        <w:rPr>
+          <w:rFonts w:ascii="Segoe UI" w:hAnsi="Segoe UI" w:cs="Angsana New"/>
+          <w:color w:val="374151"/>
+          <w:shd w:val="clear" w:color="auto" w:fill="F7F7F8"/>
+          <w:cs/>
+        </w:rPr>
+        <w:t xml:space="preserve">จะเป็นกรอบตั้งต้นที่ให้โมเดลเติบโตและพัฒนาขึ้นภายใน โมดูลจะถูกใช้เพื่อจัดระเบียบองค์ประกอบของโมเดล ดังนั้น </w:t>
+      </w:r>
+      <w:r>
+        <w:rPr>
+          <w:rFonts w:ascii="Segoe UI" w:hAnsi="Segoe UI" w:cs="Segoe UI"/>
+          <w:color w:val="374151"/>
+          <w:shd w:val="clear" w:color="auto" w:fill="F7F7F8"/>
+        </w:rPr>
+        <w:t xml:space="preserve">Bounded Context </w:t>
+      </w:r>
+      <w:r>
+        <w:rPr>
+          <w:rFonts w:ascii="Segoe UI" w:hAnsi="Segoe UI" w:cs="Angsana New"/>
+          <w:color w:val="374151"/>
+          <w:shd w:val="clear" w:color="auto" w:fill="F7F7F8"/>
+          <w:cs/>
+        </w:rPr>
+        <w:t>จะครอบคลุมโมดูล</w:t>
+      </w:r>
+    </w:p>
+    <w:p>
+      <w:pPr>
+        <w:ind w:firstLine="720"/>
+        <w:rPr>
+          <w:rFonts w:ascii="Segoe UI" w:hAnsi="Segoe UI" w:cs="Angsana New"/>
+          <w:color w:val="374151"/>
+          <w:shd w:val="clear" w:color="auto" w:fill="F7F7F8"/>
+        </w:rPr>
+      </w:pPr>
+      <w:r>
+        <w:rPr>
+          <w:rFonts w:ascii="Segoe UI" w:hAnsi="Segoe UI" w:cs="Angsana New"/>
+          <w:color w:val="374151"/>
+          <w:shd w:val="clear" w:color="auto" w:fill="F7F7F8"/>
+          <w:cs/>
+        </w:rPr>
+        <w:t>เมื่อทีมต่าง ๆ ต้องทำงานกับโมเดลเดียวกัน จะต้องระมัดระวังอย่างมากเพื่อไม่ให้กระทบกัน จะต้องรู้สึกตัวตลอดเวลาว่าการเปลี่ยนแปลงในโมเดลอาจทำให้ฟังก์ชันเดิมเสียหายได้ ในกรณีที่ใช้หลายโมเดล ทุกคนสามารถทำงานอย่างอิสระกับส่วนของตนเองได้ พวกเราทราบขอบเขตของโมเดลของเราและอยู่ภายในขอบเขตนั้น พวกเราเพียงแค่ต้องตรวจสอบให้แน่ใจว่าเรายังคงรักษาโมเดลให้บริสุทธิ์ สอดคล้องกันและเป็นเอกลักษณ์ แต่ละโมเดลสามารถสนับสนุนการเรียกใช้ใหม่ได้อย่างง่ายดาย โดยไม่มีผลกระทบกับโมเดลอื่น ๆ การออกแบบสามารถปรับปรุงและเลี่ยงได้อย่างละเอียดอ่อนเพื่อให้ได้ความบริสุทธิ์สูงสุด</w:t>
+      </w:r>
+    </w:p>
+    <w:p>
+      <w:pPr>
+        <w:ind w:firstLine="720"/>
+        <w:rPr>
+          <w:rFonts w:ascii="Segoe UI" w:hAnsi="Segoe UI" w:cs="Angsana New"/>
+          <w:color w:val="374151"/>
+          <w:shd w:val="clear" w:color="auto" w:fill="F7F7F8"/>
+        </w:rPr>
+      </w:pPr>
+      <w:r>
+        <w:rPr>
+          <w:rFonts w:ascii="Segoe UI" w:hAnsi="Segoe UI" w:cs="Angsana New"/>
+          <w:color w:val="374151"/>
+          <w:shd w:val="clear" w:color="auto" w:fill="F7F7F8"/>
+          <w:cs/>
+        </w:rPr>
+        <w:t>มีราคาที่ต้องจ่ายสำหรับการมีโมเดลหลายรูปแบบ เราต้องกำหนดขอบเขตและความสัมพันธ์ระหว่างโมเดลต่างๆ นี้ต้องการงานเพิ่มเติมและความพยายามในการออกแบบและอาจมีการแปลภาษาระหว่างโมเดลต่างๆ เราจะไม่สามารถโอนสิ่งของ</w:t>
+      </w:r>
+      <w:r>
+        <w:rPr>
+          <w:rFonts w:ascii="Segoe UI" w:hAnsi="Segoe UI" w:cs="Angsana New"/>
+          <w:color w:val="374151"/>
+          <w:shd w:val="clear" w:color="auto" w:fill="F7F7F8"/>
+          <w:cs/>
+        </w:rPr>
+        <w:lastRenderedPageBreak/>
+        <w:t>ระหว่างโมเดลต่างๆ และเราไม่สามารถเรียกใช้พฤติกรรมได้อย่างอิสระเหมือนไม่มีขอบเขต แต่นี่ไม่ใช่งานที่ยากมาก และประโยชน์คุ้มค่ากับความลำบากที่ต้องเจอ</w:t>
+      </w:r>
+    </w:p>
+    <w:p>
+      <w:pPr>
+        <w:ind w:firstLine="720"/>
+        <w:rPr>
+          <w:rFonts w:ascii="Segoe UI" w:hAnsi="Segoe UI" w:cs="Angsana New"/>
+          <w:color w:val="374151"/>
+          <w:shd w:val="clear" w:color="auto" w:fill="F7F7F8"/>
+        </w:rPr>
+      </w:pPr>
+      <w:r>
+        <w:rPr>
+          <w:rFonts w:ascii="Segoe UI" w:hAnsi="Segoe UI" w:cs="Angsana New"/>
+          <w:color w:val="374151"/>
+          <w:shd w:val="clear" w:color="auto" w:fill="F7F7F8"/>
+          <w:cs/>
+        </w:rPr>
+        <w:t>ตัวอย่างเช่น เราต้องการสร้างแอปพลิเคชันอีคอมเมิร์ซที่ใช้ในการขายสินค้าบนอินเทอร์เน็ต แอปพลิเคชันนี้อนุญาตให้ลูกค้าลงทะเบียนและเราจะเก็บข้อมูลส่วนบุคคลของพวกเขารวมถึงหมายเลขบัตรเครดิต ข้อมูลถูกเก็บไว้ในฐานข้อมูลสัมพันธ์ ลูกค้าสามารถเข้าสู่ระบบเพื่อเรียกดูเว็บไซต์เพื่อค้นหาสินค้าและสั่งซื้อได้</w:t>
+      </w:r>
+      <w:r>
+        <w:rPr>
+          <w:rFonts w:ascii="Segoe UI" w:hAnsi="Segoe UI" w:cs="Angsana New"/>
+          <w:color w:val="374151"/>
+          <w:shd w:val="clear" w:color="auto" w:fill="F7F7F8"/>
+        </w:rPr>
+        <w:t xml:space="preserve"> </w:t>
+      </w:r>
+      <w:r>
+        <w:rPr>
+          <w:rFonts w:ascii="Segoe UI" w:hAnsi="Segoe UI" w:cs="Angsana New"/>
+          <w:color w:val="374151"/>
+          <w:shd w:val="clear" w:color="auto" w:fill="F7F7F8"/>
+          <w:cs/>
+        </w:rPr>
+        <w:t>แอปพลิเคชันจะต้องเผยแพร่เหตุการณ์เมื่อมีการสั่งซื้อ เพราะมีคนต้องส่งจดหมายของรายการที่ร้องขอ นอกจากนี้เราต้องการสร้างอินเทอร</w:t>
+      </w:r>
+      <w:proofErr w:type="spellStart"/>
+      <w:r>
+        <w:rPr>
+          <w:rFonts w:ascii="Segoe UI" w:hAnsi="Segoe UI" w:cs="Angsana New"/>
+          <w:color w:val="374151"/>
+          <w:shd w:val="clear" w:color="auto" w:fill="F7F7F8"/>
+          <w:cs/>
+        </w:rPr>
+        <w:t>์เฟซ</w:t>
+      </w:r>
+      <w:proofErr w:type="spellEnd"/>
+      <w:r>
+        <w:rPr>
+          <w:rFonts w:ascii="Segoe UI" w:hAnsi="Segoe UI" w:cs="Angsana New"/>
+          <w:color w:val="374151"/>
+          <w:shd w:val="clear" w:color="auto" w:fill="F7F7F8"/>
+          <w:cs/>
+        </w:rPr>
+        <w:t>รายงานที่ใช้สร้างรายงาน เพื่อเราสามารถตรวจสอบสถานะของสินค้าที่มีอยู่ สิ่งที่ลูกค้าสนใจซื้อ สิ่งที่พวกเขาไม่ชอบ ฯลฯ ในเริ่มต้นเราจะเริ่มด้วยโมเดลเดียวที่ครอบคลุมโดเมนอีคอมเมิร์ซทั้งหมด เราเสี่ยงที่จะทำเช่นนั้น เพราะท้ายที่สุดเราต้องการสร้างแอปพลิเคชันใหญ่ๆ อย่างไรก็ตามที่สั่งของเรามา</w:t>
+      </w:r>
+      <w:r>
+        <w:rPr>
+          <w:rFonts w:ascii="Segoe UI" w:hAnsi="Segoe UI" w:cs="Angsana New"/>
+          <w:color w:val="374151"/>
+          <w:shd w:val="clear" w:color="auto" w:fill="F7F7F8"/>
+        </w:rPr>
+        <w:t xml:space="preserve"> </w:t>
+      </w:r>
+      <w:r>
+        <w:rPr>
+          <w:rFonts w:ascii="Segoe UI" w:hAnsi="Segoe UI" w:cs="Angsana New"/>
+          <w:color w:val="374151"/>
+          <w:shd w:val="clear" w:color="auto" w:fill="F7F7F8"/>
+          <w:cs/>
+        </w:rPr>
+        <w:t>แต่ถ้าเราพิจารณางานที่กำหนดอย่างระมัดระวังกว่ามากขึ้นเราจะค้นพบว่าแอปพลิเคชันของร้านค้าออนไลน์ไม่ได้เกี่ยวข้องจริงๆกับแอปพลิเคชันที่ใช้สำหรับรายงาน พวกเขามีความเกี่ยวข้องกันแยกต่างหาก พวกเขาดำเนินการด้วยแนวคิดที่แตกต่างกันและอาจต้องใช้เทคโนโลยีที่แตกต่างกัน สิ่งเดียวที่เป็นความเหมือนกันจริงๆคือข้อมูลลูกค้าและสินค้าถูกเก็บไว้ในฐานข้อมูลและทั้งสองแอปพลิเคชันสามารถเข้าถึงมันได้</w:t>
+      </w:r>
+      <w:r>
+        <w:rPr>
+          <w:rFonts w:ascii="Segoe UI" w:hAnsi="Segoe UI" w:cs="Angsana New"/>
+          <w:color w:val="374151"/>
+          <w:shd w:val="clear" w:color="auto" w:fill="F7F7F8"/>
+        </w:rPr>
+        <w:t xml:space="preserve"> </w:t>
+      </w:r>
+    </w:p>
+    <w:p>
+      <w:pPr>
+        <w:ind w:firstLine="720"/>
+        <w:rPr>
+          <w:rFonts w:ascii="Segoe UI" w:hAnsi="Segoe UI" w:cs="Angsana New"/>
+          <w:color w:val="374151"/>
+          <w:shd w:val="clear" w:color="auto" w:fill="F7F7F8"/>
+        </w:rPr>
+      </w:pPr>
+      <w:r>
+        <w:rPr>
+          <w:rFonts w:ascii="Segoe UI" w:hAnsi="Segoe UI" w:cs="Angsana New"/>
+          <w:color w:val="374151"/>
+          <w:shd w:val="clear" w:color="auto" w:fill="F7F7F8"/>
+          <w:cs/>
+        </w:rPr>
+        <w:t>วิธีที่แนะนำคือสร้างโมเดลแยกต่างหากสำหรับแต่ละโดเมน โดยสร้างโมเดลเฉพาะสำหรับอีคอมเมิร์ซและอีกโมเดลสำหรับการรายงาน ทั้งสองโมเดลสามารถพัฒนาต่อไปได้อย่างอิสระโดยไม่ต้องกังวลเกี่ยวกับกันเลย และอาจกลายเป็นแอปพลิเคชันที่แยกต่างหากกันได้ บางกรณีอาจเกิดเหตุการณ์ที่แอปพลิเคชันการรายงานต้องการข้อมูลบางอย่างที่แอปพลิเคชันอีคอมเมิร์ซควรจะเก็บไว้ในฐานข้อมูล แต่ยกเว้นนั้นพวกเขาสามารถเติบโตได้อิสระกันได้</w:t>
+      </w:r>
+    </w:p>
+    <w:p>
+      <w:pPr>
+        <w:ind w:firstLine="720"/>
+        <w:rPr>
+          <w:rFonts w:ascii="Segoe UI" w:hAnsi="Segoe UI" w:cs="Angsana New"/>
+          <w:color w:val="374151"/>
+          <w:shd w:val="clear" w:color="auto" w:fill="F7F7F8"/>
+        </w:rPr>
+      </w:pPr>
+      <w:r>
+        <w:rPr>
+          <w:rFonts w:ascii="Segoe UI" w:hAnsi="Segoe UI" w:cs="Angsana New"/>
+          <w:color w:val="374151"/>
+          <w:shd w:val="clear" w:color="auto" w:fill="F7F7F8"/>
+          <w:cs/>
+        </w:rPr>
+        <w:t xml:space="preserve">ต้องการระบบการส่งข้อความเพื่อแจ้งให้บุคลากรคลังสินค้าทราบเกี่ยวกับคำสั่งซื้อที่ส่งมา เพื่อให้พวกเขาสามารถส่งสินค้าที่ซื้อไปได้ บุคคลที่ดำเนินการส่งจดหมายจะใช้แอปพลิเคชันที่ให้ข้อมูลอย่างละเอียดเกี่ยวกับสินค้าที่ซื้อ จำนวนสินค้า ที่อยู่ลูกค้า และข้อกำหนดการจัดส่ง ไม่จำเป็นต้องมีโมเดล </w:t>
+      </w:r>
+      <w:r>
+        <w:rPr>
+          <w:rFonts w:ascii="Segoe UI" w:hAnsi="Segoe UI" w:cs="Segoe UI"/>
+          <w:color w:val="374151"/>
+          <w:shd w:val="clear" w:color="auto" w:fill="F7F7F8"/>
+        </w:rPr>
+        <w:t xml:space="preserve">e-shop </w:t>
+      </w:r>
+      <w:r>
+        <w:rPr>
+          <w:rFonts w:ascii="Segoe UI" w:hAnsi="Segoe UI" w:cs="Angsana New"/>
+          <w:color w:val="374151"/>
+          <w:shd w:val="clear" w:color="auto" w:fill="F7F7F8"/>
+          <w:cs/>
+        </w:rPr>
+        <w:t xml:space="preserve">ครอบคลุมกลุ่มงานทั้งสองด้าน การส่งแบบ </w:t>
+      </w:r>
+      <w:r>
+        <w:rPr>
+          <w:rFonts w:ascii="Segoe UI" w:hAnsi="Segoe UI" w:cs="Segoe UI"/>
+          <w:color w:val="374151"/>
+          <w:shd w:val="clear" w:color="auto" w:fill="F7F7F8"/>
+        </w:rPr>
+        <w:t xml:space="preserve">asynchronous messaging </w:t>
+      </w:r>
+      <w:r>
+        <w:rPr>
+          <w:rFonts w:ascii="Segoe UI" w:hAnsi="Segoe UI" w:cs="Angsana New"/>
+          <w:color w:val="374151"/>
+          <w:shd w:val="clear" w:color="auto" w:fill="F7F7F8"/>
+          <w:cs/>
+        </w:rPr>
+        <w:t xml:space="preserve">ด้วย </w:t>
+      </w:r>
+      <w:r>
+        <w:rPr>
+          <w:rFonts w:ascii="Segoe UI" w:hAnsi="Segoe UI" w:cs="Segoe UI"/>
+          <w:color w:val="374151"/>
+          <w:shd w:val="clear" w:color="auto" w:fill="F7F7F8"/>
+        </w:rPr>
+        <w:t xml:space="preserve">Value Objects </w:t>
+      </w:r>
+      <w:r>
+        <w:rPr>
+          <w:rFonts w:ascii="Segoe UI" w:hAnsi="Segoe UI" w:cs="Angsana New"/>
+          <w:color w:val="374151"/>
+          <w:shd w:val="clear" w:color="auto" w:fill="F7F7F8"/>
+          <w:cs/>
+        </w:rPr>
+        <w:t>ที่มีข้อมูลการซื้อสินค้าไปยังคลังสินค้า จะทำให้ง่ายกว่ามาก จริงๆ แล้วมีโมเดลสองรูปแบบที่สามารถพัฒนาแยกต่างหากได้ และเราต้องการให้สอดคล้องกันอย่างดีระหว่างอินเตอร์</w:t>
+      </w:r>
+      <w:proofErr w:type="spellStart"/>
+      <w:r>
+        <w:rPr>
+          <w:rFonts w:ascii="Segoe UI" w:hAnsi="Segoe UI" w:cs="Angsana New"/>
+          <w:color w:val="374151"/>
+          <w:shd w:val="clear" w:color="auto" w:fill="F7F7F8"/>
+          <w:cs/>
+        </w:rPr>
+        <w:t>เฟซข</w:t>
+      </w:r>
+      <w:proofErr w:type="spellEnd"/>
+      <w:r>
+        <w:rPr>
+          <w:rFonts w:ascii="Segoe UI" w:hAnsi="Segoe UI" w:cs="Angsana New"/>
+          <w:color w:val="374151"/>
+          <w:shd w:val="clear" w:color="auto" w:fill="F7F7F8"/>
+          <w:cs/>
+        </w:rPr>
+        <w:t>องทั้งสองด้าน</w:t>
+      </w:r>
+    </w:p>
+    <w:p>
+      <w:pPr>
+        <w:ind w:firstLine="720"/>
+        <w:rPr>
+          <w:rFonts w:ascii="Segoe UI" w:hAnsi="Segoe UI" w:cs="Angsana New"/>
+          <w:color w:val="374151"/>
+          <w:shd w:val="clear" w:color="auto" w:fill="F7F7F8"/>
+        </w:rPr>
+      </w:pPr>
+    </w:p>
+    <w:p>
+      <w:pPr>
+        <w:pBdr>
+          <w:bottom w:val="single" w:sz="6" w:space="1" w:color="auto"/>
+        </w:pBdr>
+        <w:jc w:val="right"/>
+        <w:rPr>
+          <w:rFonts w:ascii="Segoe UI" w:hAnsi="Segoe UI" w:cs="Angsana New"/>
+          <w:b/>
+          <w:bCs/>
+          <w:color w:val="374151"/>
+          <w:sz w:val="24"/>
+          <w:szCs w:val="32"/>
+          <w:shd w:val="clear" w:color="auto" w:fill="F7F7F8"/>
+        </w:rPr>
+      </w:pPr>
+      <w:r>
+        <w:rPr>
+          <w:rFonts w:ascii="Segoe UI" w:hAnsi="Segoe UI" w:cs="Angsana New"/>
+          <w:b/>
+          <w:bCs/>
+          <w:color w:val="374151"/>
+          <w:sz w:val="24"/>
+          <w:szCs w:val="32"/>
+          <w:shd w:val="clear" w:color="auto" w:fill="F7F7F8"/>
+        </w:rPr>
+        <w:t>Continuous Integration</w:t>
+      </w:r>
+    </w:p>
+    <w:p>
+      <w:pPr>
+        <w:jc w:val="right"/>
+        <w:rPr>
+          <w:rFonts w:ascii="Segoe UI" w:hAnsi="Segoe UI" w:cs="Angsana New"/>
+          <w:b/>
+          <w:bCs/>
+          <w:color w:val="374151"/>
+          <w:sz w:val="24"/>
+          <w:szCs w:val="32"/>
+          <w:shd w:val="clear" w:color="auto" w:fill="F7F7F8"/>
+        </w:rPr>
+      </w:pPr>
+    </w:p>
+    <w:p>
+      <w:pPr>
+        <w:ind w:firstLine="720"/>
+        <w:rPr>
+          <w:rFonts w:ascii="Segoe UI" w:hAnsi="Segoe UI" w:cs="Angsana New"/>
+          <w:color w:val="374151"/>
+          <w:shd w:val="clear" w:color="auto" w:fill="F7F7F8"/>
+        </w:rPr>
+      </w:pPr>
+      <w:r>
+        <w:rPr>
+          <w:rFonts w:ascii="Segoe UI" w:hAnsi="Segoe UI" w:cs="Angsana New"/>
+          <w:color w:val="374151"/>
+          <w:shd w:val="clear" w:color="auto" w:fill="F7F7F8"/>
+          <w:cs/>
+        </w:rPr>
+        <w:t xml:space="preserve">หลังจากที่กำหนด </w:t>
+      </w:r>
+      <w:r>
+        <w:rPr>
+          <w:rFonts w:ascii="Segoe UI" w:hAnsi="Segoe UI" w:cs="Segoe UI"/>
+          <w:color w:val="374151"/>
+          <w:shd w:val="clear" w:color="auto" w:fill="F7F7F8"/>
+        </w:rPr>
+        <w:t xml:space="preserve">Bounded Context </w:t>
+      </w:r>
+      <w:r>
+        <w:rPr>
+          <w:rFonts w:ascii="Segoe UI" w:hAnsi="Segoe UI" w:cs="Angsana New"/>
+          <w:color w:val="374151"/>
+          <w:shd w:val="clear" w:color="auto" w:fill="F7F7F8"/>
+          <w:cs/>
+        </w:rPr>
+        <w:t xml:space="preserve">ไว้แล้ว เราต้องรักษาความเป็นมาตรฐานไว้เสมอ แต่เมื่อมีจำนวนคนทำงานใน </w:t>
+      </w:r>
+      <w:r>
+        <w:rPr>
+          <w:rFonts w:ascii="Segoe UI" w:hAnsi="Segoe UI" w:cs="Segoe UI"/>
+          <w:color w:val="374151"/>
+          <w:shd w:val="clear" w:color="auto" w:fill="F7F7F8"/>
+        </w:rPr>
+        <w:t xml:space="preserve">Bounded Context </w:t>
+      </w:r>
+      <w:r>
+        <w:rPr>
+          <w:rFonts w:ascii="Segoe UI" w:hAnsi="Segoe UI" w:cs="Angsana New"/>
+          <w:color w:val="374151"/>
+          <w:shd w:val="clear" w:color="auto" w:fill="F7F7F8"/>
+          <w:cs/>
+        </w:rPr>
+        <w:t>เดียวกัน มักมีแนวโน้มที่จะเกิดการแยกแยะโมเดล (</w:t>
+      </w:r>
+      <w:r>
+        <w:rPr>
+          <w:rFonts w:ascii="Segoe UI" w:hAnsi="Segoe UI" w:cs="Segoe UI"/>
+          <w:color w:val="374151"/>
+          <w:shd w:val="clear" w:color="auto" w:fill="F7F7F8"/>
+        </w:rPr>
+        <w:t xml:space="preserve">model) </w:t>
+      </w:r>
+      <w:r>
+        <w:rPr>
+          <w:rFonts w:ascii="Segoe UI" w:hAnsi="Segoe UI" w:cs="Angsana New"/>
+          <w:color w:val="374151"/>
+          <w:shd w:val="clear" w:color="auto" w:fill="F7F7F8"/>
+          <w:cs/>
+        </w:rPr>
+        <w:t xml:space="preserve">ขึ้นมา เมื่อทีมใหญ่ขึ้น ปัญหาก็มีขนาดใหญ่ขึ้นด้วย แต่การมีผู้ทำงานเพียง </w:t>
+      </w:r>
+      <w:r>
+        <w:rPr>
+          <w:rFonts w:ascii="Segoe UI" w:hAnsi="Segoe UI" w:cs="Segoe UI"/>
+          <w:color w:val="374151"/>
+          <w:shd w:val="clear" w:color="auto" w:fill="F7F7F8"/>
+        </w:rPr>
+        <w:t xml:space="preserve">3 </w:t>
+      </w:r>
+      <w:r>
+        <w:rPr>
+          <w:rFonts w:ascii="Segoe UI" w:hAnsi="Segoe UI" w:cs="Angsana New"/>
+          <w:color w:val="374151"/>
+          <w:shd w:val="clear" w:color="auto" w:fill="F7F7F8"/>
+          <w:cs/>
+        </w:rPr>
+        <w:t xml:space="preserve">หรือ </w:t>
+      </w:r>
+      <w:r>
+        <w:rPr>
+          <w:rFonts w:ascii="Segoe UI" w:hAnsi="Segoe UI" w:cs="Segoe UI"/>
+          <w:color w:val="374151"/>
+          <w:shd w:val="clear" w:color="auto" w:fill="F7F7F8"/>
+        </w:rPr>
+        <w:t xml:space="preserve">4 </w:t>
+      </w:r>
+      <w:r>
+        <w:rPr>
+          <w:rFonts w:ascii="Segoe UI" w:hAnsi="Segoe UI" w:cs="Angsana New"/>
+          <w:color w:val="374151"/>
+          <w:shd w:val="clear" w:color="auto" w:fill="F7F7F8"/>
+          <w:cs/>
+        </w:rPr>
+        <w:t>คนก็สามารถพบเจอปัญหาร้ายแรงได้เช่นกัน</w:t>
+      </w:r>
+    </w:p>
+    <w:p>
+      <w:pPr>
+        <w:ind w:firstLine="720"/>
+        <w:rPr>
+          <w:rFonts w:ascii="Segoe UI" w:hAnsi="Segoe UI" w:cs="Angsana New" w:hint="cs"/>
+          <w:b/>
+          <w:bCs/>
+          <w:color w:val="374151"/>
+          <w:sz w:val="24"/>
+          <w:szCs w:val="32"/>
           <w:shd w:val="clear" w:color="auto" w:fill="F7F7F8"/>
           <w:cs/>
         </w:rPr>

</xml_diff>